<commit_message>
Descrição inicial do projeto
</commit_message>
<xml_diff>
--- a/Descrição.docx
+++ b/Descrição.docx
@@ -110,15 +110,365 @@
       <w:r>
         <w:t>Tornar mais profissional o processo de montagem de protótipos.</w:t>
       </w:r>
+      <w:r>
+        <w:t xml:space="preserve"> Aplicar conceitos teóricos sobre o funcionamento dos sensores de temperatura.</w:t>
+      </w:r>
     </w:p>
     <w:p/>
     <w:p>
       <w:r>
-        <w:t>https://www.youtube.com/watch?v=U48Nose31d4</w:t>
-      </w:r>
+        <w:t>Descrição:</w:t>
+      </w:r>
+    </w:p>
+    <w:p>
+      <w:r>
+        <w:t xml:space="preserve">Controle a temperatura dentro de um forno para executar o processo </w:t>
+      </w:r>
+      <w:r>
+        <w:t>de solda em componentes SMD.</w:t>
+      </w:r>
+    </w:p>
+    <w:p>
+      <w:r>
+        <w:t>Por que controlar a temperatura?</w:t>
+      </w:r>
+    </w:p>
+    <w:p>
+      <w:r>
+        <w:t>Embora os componentes em SMD suportem temperaturas elevadas, não quer dizer que essa temperatura possa ser administrada de maneira deliberada. Tanto para o aquecimento, como para o resfriamento devem ser respeitados limites de variação para que a temperatura externa dos componentes eletrônico não sejam muito diferentes da temperatura interna, o que causaria um rompimento mecânico em sua estrutura. Igualmente deve se limitar o tempo de exposição a altas temperaturas.</w:t>
+      </w:r>
+    </w:p>
+    <w:p>
+      <w:r>
+        <w:t>Por isso, diversos fabricantes utilizam uma curva de variação de temperatura padrão. Fazendo uma pesquisa em sites relacionados a isso é possível encontrar uma série de padrões de curva de aquecimento, como por exemplo:</w:t>
+      </w:r>
+    </w:p>
+    <w:p/>
+    <w:p>
+      <w:r>
+        <w:rPr>
+          <w:noProof/>
+          <w:lang w:eastAsia="pt-BR"/>
+        </w:rPr>
+        <w:drawing>
+          <wp:inline distT="0" distB="0" distL="0" distR="0" wp14:anchorId="40C43FD7" wp14:editId="21C8D79F">
+            <wp:extent cx="5400040" cy="3530349"/>
+            <wp:effectExtent l="0" t="0" r="0" b="0"/>
+            <wp:docPr id="1" name="Imagem 1" descr="http://www.lednews.org/wp-content/uploads/2013/09/SMD-Reflow-soldering.jpg"/>
+            <wp:cNvGraphicFramePr>
+              <a:graphicFrameLocks xmlns:a="http://schemas.openxmlformats.org/drawingml/2006/main" noChangeAspect="1"/>
+            </wp:cNvGraphicFramePr>
+            <a:graphic xmlns:a="http://schemas.openxmlformats.org/drawingml/2006/main">
+              <a:graphicData uri="http://schemas.openxmlformats.org/drawingml/2006/picture">
+                <pic:pic xmlns:pic="http://schemas.openxmlformats.org/drawingml/2006/picture">
+                  <pic:nvPicPr>
+                    <pic:cNvPr id="0" name="Picture 3" descr="http://www.lednews.org/wp-content/uploads/2013/09/SMD-Reflow-soldering.jpg"/>
+                    <pic:cNvPicPr>
+                      <a:picLocks noChangeAspect="1" noChangeArrowheads="1"/>
+                    </pic:cNvPicPr>
+                  </pic:nvPicPr>
+                  <pic:blipFill>
+                    <a:blip r:embed="rId4">
+                      <a:extLst>
+                        <a:ext uri="{28A0092B-C50C-407E-A947-70E740481C1C}">
+                          <a14:useLocalDpi xmlns:a14="http://schemas.microsoft.com/office/drawing/2010/main" val="0"/>
+                        </a:ext>
+                      </a:extLst>
+                    </a:blip>
+                    <a:srcRect/>
+                    <a:stretch>
+                      <a:fillRect/>
+                    </a:stretch>
+                  </pic:blipFill>
+                  <pic:spPr bwMode="auto">
+                    <a:xfrm>
+                      <a:off x="0" y="0"/>
+                      <a:ext cx="5400040" cy="3530349"/>
+                    </a:xfrm>
+                    <a:prstGeom prst="rect">
+                      <a:avLst/>
+                    </a:prstGeom>
+                    <a:noFill/>
+                    <a:ln>
+                      <a:noFill/>
+                    </a:ln>
+                  </pic:spPr>
+                </pic:pic>
+              </a:graphicData>
+            </a:graphic>
+          </wp:inline>
+        </w:drawing>
+      </w:r>
+    </w:p>
+    <w:p/>
+    <w:p>
+      <w:r>
+        <w:t xml:space="preserve">Fonte: </w:t>
+      </w:r>
+      <w:hyperlink r:id="rId5" w:history="1">
+        <w:r>
+          <w:rPr>
+            <w:rStyle w:val="Hyperlink"/>
+          </w:rPr>
+          <w:t>http://www.lednews.org/guideline-smd-led-soldering/</w:t>
+        </w:r>
+      </w:hyperlink>
+    </w:p>
+    <w:p>
+      <w:r>
+        <w:lastRenderedPageBreak/>
+        <w:t>O objetivo é utilizar um forno elétrico qualquer, controlando a sua temperatura através de um dispositivo eletrônico de baixo custo.</w:t>
+      </w:r>
+    </w:p>
+    <w:p>
+      <w:r>
+        <w:t>Para isto, utilizaremos o Kit de desenvolvimento da Texas chamado MSP EXP-430G2.</w:t>
+      </w:r>
+    </w:p>
+    <w:p>
+      <w:hyperlink r:id="rId6" w:history="1">
+        <w:r>
+          <w:rPr>
+            <w:rStyle w:val="Hyperlink"/>
+          </w:rPr>
+          <w:t>http://www.ti.com/tool/msp-exp430g2#1</w:t>
+        </w:r>
+      </w:hyperlink>
+    </w:p>
+    <w:p>
+      <w:r>
+        <w:rPr>
+          <w:noProof/>
+          <w:lang w:eastAsia="pt-BR"/>
+        </w:rPr>
+        <w:drawing>
+          <wp:inline distT="0" distB="0" distL="0" distR="0">
+            <wp:extent cx="4124325" cy="4124325"/>
+            <wp:effectExtent l="0" t="0" r="9525" b="9525"/>
+            <wp:docPr id="2" name="Imagem 2" descr="http://www.ti.com/ww/en/launchpad/img/launchpad-mspexp430g2-01.jpg"/>
+            <wp:cNvGraphicFramePr>
+              <a:graphicFrameLocks xmlns:a="http://schemas.openxmlformats.org/drawingml/2006/main" noChangeAspect="1"/>
+            </wp:cNvGraphicFramePr>
+            <a:graphic xmlns:a="http://schemas.openxmlformats.org/drawingml/2006/main">
+              <a:graphicData uri="http://schemas.openxmlformats.org/drawingml/2006/picture">
+                <pic:pic xmlns:pic="http://schemas.openxmlformats.org/drawingml/2006/picture">
+                  <pic:nvPicPr>
+                    <pic:cNvPr id="0" name="Picture 1" descr="http://www.ti.com/ww/en/launchpad/img/launchpad-mspexp430g2-01.jpg"/>
+                    <pic:cNvPicPr>
+                      <a:picLocks noChangeAspect="1" noChangeArrowheads="1"/>
+                    </pic:cNvPicPr>
+                  </pic:nvPicPr>
+                  <pic:blipFill>
+                    <a:blip r:embed="rId7">
+                      <a:extLst>
+                        <a:ext uri="{28A0092B-C50C-407E-A947-70E740481C1C}">
+                          <a14:useLocalDpi xmlns:a14="http://schemas.microsoft.com/office/drawing/2010/main" val="0"/>
+                        </a:ext>
+                      </a:extLst>
+                    </a:blip>
+                    <a:srcRect/>
+                    <a:stretch>
+                      <a:fillRect/>
+                    </a:stretch>
+                  </pic:blipFill>
+                  <pic:spPr bwMode="auto">
+                    <a:xfrm>
+                      <a:off x="0" y="0"/>
+                      <a:ext cx="4124325" cy="4124325"/>
+                    </a:xfrm>
+                    <a:prstGeom prst="rect">
+                      <a:avLst/>
+                    </a:prstGeom>
+                    <a:noFill/>
+                    <a:ln>
+                      <a:noFill/>
+                    </a:ln>
+                  </pic:spPr>
+                </pic:pic>
+              </a:graphicData>
+            </a:graphic>
+          </wp:inline>
+        </w:drawing>
+      </w:r>
+    </w:p>
+    <w:p>
+      <w:r>
+        <w:t xml:space="preserve">Este kit de desenvolvimento custa U$ 9,90 e é fornecido pela Texas </w:t>
+      </w:r>
+      <w:proofErr w:type="spellStart"/>
+      <w:r>
+        <w:t>Instruments</w:t>
+      </w:r>
+      <w:proofErr w:type="spellEnd"/>
+      <w:r>
+        <w:t xml:space="preserve"> sem custos de transporte ou impostos em até 4 dias úteis.</w:t>
+      </w:r>
+    </w:p>
+    <w:p>
+      <w:r>
+        <w:t>Para monitorar a temperatura:</w:t>
+      </w:r>
+    </w:p>
+    <w:p>
+      <w:r>
+        <w:t>Temos duas opções:</w:t>
+      </w:r>
+    </w:p>
+    <w:p>
+      <w:r>
+        <w:t>Sensor Infravermelho (SPI)</w:t>
+      </w:r>
+    </w:p>
+    <w:p>
+      <w:hyperlink r:id="rId8" w:history="1">
+        <w:r>
+          <w:rPr>
+            <w:rStyle w:val="Hyperlink"/>
+          </w:rPr>
+          <w:t>https://cdn-shop.adafruit.com/datasheets/MLX90614.pdf</w:t>
+        </w:r>
+      </w:hyperlink>
+    </w:p>
+    <w:p>
+      <w:r>
+        <w:t>Sensor resistivo PT100 (Analógico)</w:t>
+      </w:r>
+    </w:p>
+    <w:p>
+      <w:hyperlink r:id="rId9" w:history="1">
+        <w:r>
+          <w:rPr>
+            <w:rStyle w:val="Hyperlink"/>
+          </w:rPr>
+          <w:t>http://www.novus.com.br/downloads/Arquivos/folheto_pt100.pdf</w:t>
+        </w:r>
+      </w:hyperlink>
+    </w:p>
+    <w:p>
+      <w:r>
+        <w:t>O sensor Infravermelho possui resposta mais rápida e seria ideal para este projeto, mas como o sensor PT100 foi apresentado em aula, decidimos por este para fins didáticos.</w:t>
+      </w:r>
+    </w:p>
+    <w:p/>
+    <w:p>
+      <w:r>
+        <w:t>Para controlar a temperatura utilizamos um relé 12V de mercado que suporte a potência do forno elétrico.</w:t>
+      </w:r>
+    </w:p>
+    <w:p>
+      <w:r>
+        <w:lastRenderedPageBreak/>
+        <w:t xml:space="preserve">Para monitorar a temperatura, utilizamos um complemento do Excel que lê valores da porta serial e aloca em uma tabela em tempo real. Assim os custos com display para visualização são dispensados e ainda é possível obter um acompanhamento completo de todo o ciclo de aquecimento. O nome deste complemento se chama </w:t>
+      </w:r>
+      <w:proofErr w:type="spellStart"/>
+      <w:r>
+        <w:t>StrokeReader</w:t>
+      </w:r>
+      <w:proofErr w:type="spellEnd"/>
+      <w:r>
+        <w:t xml:space="preserve"> e pode ser obtido gratuitamente pela versão </w:t>
+      </w:r>
+      <w:proofErr w:type="spellStart"/>
+      <w:r>
+        <w:t>Free</w:t>
+      </w:r>
+      <w:proofErr w:type="spellEnd"/>
+      <w:r>
+        <w:t xml:space="preserve"> no site do próprio fabricante. </w:t>
+      </w:r>
+      <w:hyperlink r:id="rId10" w:history="1">
+        <w:r>
+          <w:rPr>
+            <w:rStyle w:val="Hyperlink"/>
+          </w:rPr>
+          <w:t>https://strokescribe.com/en/serial-port-about.html</w:t>
+        </w:r>
+      </w:hyperlink>
+    </w:p>
+    <w:p/>
+    <w:p>
+      <w:r>
+        <w:t>Todo o código implementado e a documentação deste projeto está disponível de forma aberta no GitHub através do link abaixo.</w:t>
+      </w:r>
+    </w:p>
+    <w:p>
+      <w:hyperlink r:id="rId11" w:history="1">
+        <w:r>
+          <w:rPr>
+            <w:rStyle w:val="Hyperlink"/>
+          </w:rPr>
+          <w:t>https://github.com/humbertokramm/SMD-Reflow-Soldering.git</w:t>
+        </w:r>
+      </w:hyperlink>
+    </w:p>
+    <w:p>
       <w:bookmarkStart w:id="0" w:name="_GoBack"/>
       <w:bookmarkEnd w:id="0"/>
     </w:p>
+    <w:p>
+      <w:r>
+        <w:t>Links de referência</w:t>
+      </w:r>
+    </w:p>
+    <w:p>
+      <w:hyperlink r:id="rId12" w:history="1">
+        <w:r>
+          <w:rPr>
+            <w:rStyle w:val="Hyperlink"/>
+          </w:rPr>
+          <w:t>https://hobbybotics.com/proj</w:t>
+        </w:r>
+        <w:r>
+          <w:rPr>
+            <w:rStyle w:val="Hyperlink"/>
+          </w:rPr>
+          <w:t>e</w:t>
+        </w:r>
+        <w:r>
+          <w:rPr>
+            <w:rStyle w:val="Hyperlink"/>
+          </w:rPr>
+          <w:t>cts/hobbybotics-reflow-controller-v8-03/</w:t>
+        </w:r>
+      </w:hyperlink>
+    </w:p>
+    <w:p>
+      <w:hyperlink r:id="rId13" w:history="1">
+        <w:r>
+          <w:rPr>
+            <w:rStyle w:val="Hyperlink"/>
+          </w:rPr>
+          <w:t>http://www.lednews.org/guideline-smd-led-soldering/</w:t>
+        </w:r>
+      </w:hyperlink>
+    </w:p>
+    <w:p>
+      <w:r>
+        <w:t>Projeto quase igual</w:t>
+      </w:r>
+    </w:p>
+    <w:p>
+      <w:hyperlink r:id="rId14" w:history="1">
+        <w:r>
+          <w:rPr>
+            <w:rStyle w:val="Hyperlink"/>
+          </w:rPr>
+          <w:t>http://www.instructables.com/id/Hack-a-Toaster-Oven-for-Reflow-Soldering/</w:t>
+        </w:r>
+      </w:hyperlink>
+    </w:p>
+    <w:p/>
+    <w:p>
+      <w:hyperlink r:id="rId15" w:history="1">
+        <w:r>
+          <w:rPr>
+            <w:rStyle w:val="Hyperlink"/>
+          </w:rPr>
+          <w:t>https://www.youtube.com/watch?v=U48Nose31d4</w:t>
+        </w:r>
+      </w:hyperlink>
+    </w:p>
+    <w:p/>
     <w:p/>
     <w:sectPr>
       <w:pgSz w:w="11906" w:h="16838"/>
@@ -590,11 +940,22 @@
     <w:name w:val="Hyperlink"/>
     <w:basedOn w:val="Fontepargpadro"/>
     <w:uiPriority w:val="99"/>
-    <w:semiHidden/>
     <w:unhideWhenUsed/>
     <w:rsid w:val="00820D63"/>
     <w:rPr>
       <w:color w:val="0000FF"/>
+      <w:u w:val="single"/>
+    </w:rPr>
+  </w:style>
+  <w:style w:type="character" w:styleId="HiperlinkVisitado">
+    <w:name w:val="FollowedHyperlink"/>
+    <w:basedOn w:val="Fontepargpadro"/>
+    <w:uiPriority w:val="99"/>
+    <w:semiHidden/>
+    <w:unhideWhenUsed/>
+    <w:rsid w:val="006646B9"/>
+    <w:rPr>
+      <w:color w:val="954F72" w:themeColor="followedHyperlink"/>
       <w:u w:val="single"/>
     </w:rPr>
   </w:style>

</xml_diff>